<commit_message>
More Feedback and Doco Logos
Omni Logo updated, feedback included main points still to be elaborated on
</commit_message>
<xml_diff>
--- a/Documentation/Omni_GDD.docx
+++ b/Documentation/Omni_GDD.docx
@@ -20,7 +20,7 @@
             <mc:AlternateContent>
               <mc:Choice Requires="wpg">
                 <w:drawing>
-                  <wp:anchor distT="0" distB="0" distL="114300" distR="114300" simplePos="0" relativeHeight="251662336" behindDoc="0" locked="0" layoutInCell="1" allowOverlap="1" wp14:anchorId="3C7D713D" wp14:editId="46845F45">
+                  <wp:anchor distT="0" distB="0" distL="114300" distR="114300" simplePos="0" relativeHeight="251662336" behindDoc="0" locked="0" layoutInCell="1" allowOverlap="1" wp14:anchorId="3C7D713D" wp14:editId="6027E90A">
                     <wp:simplePos x="0" y="0"/>
                     <wp:positionH relativeFrom="page">
                       <wp:align>center</wp:align>
@@ -267,7 +267,7 @@
               </mc:Choice>
               <mc:Fallback>
                 <w:pict>
-                  <v:group w14:anchorId="6DA8D689" id="Group 149" o:spid="_x0000_s1026" style="position:absolute;margin-left:0;margin-top:0;width:8in;height:95.7pt;z-index:251662336;mso-width-percent:941;mso-height-percent:121;mso-top-percent:23;mso-position-horizontal:center;mso-position-horizontal-relative:page;mso-position-vertical-relative:page;mso-width-percent:941;mso-height-percent:121;mso-top-percent:23" coordorigin="" coordsize="73152,12161" o:gfxdata="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">
+                  <v:group w14:anchorId="38B180E3" id="Group 149" o:spid="_x0000_s1026" style="position:absolute;margin-left:0;margin-top:0;width:8in;height:95.7pt;z-index:251662336;mso-width-percent:941;mso-height-percent:121;mso-top-percent:23;mso-position-horizontal:center;mso-position-horizontal-relative:page;mso-position-vertical-relative:page;mso-width-percent:941;mso-height-percent:121;mso-top-percent:23" coordorigin="" coordsize="73152,12161" o:gfxdata="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">
                     <v:shape id="Rectangle 51" o:spid="_x0000_s1027" style="position:absolute;width:73152;height:11303;visibility:visible;mso-wrap-style:square;v-text-anchor:middle" coordsize="7312660,1129665" o:gfxdata="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" path="m,l7312660,r,1129665l3619500,733425,,1091565,,xe" fillcolor="#4472c4 [3204]" stroked="f" strokeweight="1pt">
                       <v:stroke joinstyle="miter"/>
                       <v:path arrowok="t" o:connecttype="custom" o:connectlocs="0,0;7315200,0;7315200,1130373;3620757,733885;0,1092249;0,0" o:connectangles="0,0,0,0,0,0"/>
@@ -934,60 +934,34 @@
               <w:noProof/>
             </w:rPr>
             <w:drawing>
-              <wp:anchor distT="0" distB="0" distL="114300" distR="114300" simplePos="0" relativeHeight="251663360" behindDoc="0" locked="0" layoutInCell="1" allowOverlap="1" wp14:anchorId="2ACE3A08" wp14:editId="299A4ACD">
+              <wp:anchor distT="0" distB="0" distL="114300" distR="114300" simplePos="0" relativeHeight="251663360" behindDoc="0" locked="0" layoutInCell="1" allowOverlap="1" wp14:anchorId="25444082" wp14:editId="1CC75B89">
                 <wp:simplePos x="0" y="0"/>
                 <wp:positionH relativeFrom="margin">
                   <wp:align>center</wp:align>
                 </wp:positionH>
                 <wp:positionV relativeFrom="paragraph">
-                  <wp:posOffset>160537</wp:posOffset>
+                  <wp:posOffset>209550</wp:posOffset>
                 </wp:positionV>
-                <wp:extent cx="5082363" cy="4068133"/>
+                <wp:extent cx="4162425" cy="4162425"/>
                 <wp:effectExtent l="0" t="0" r="0" b="0"/>
                 <wp:wrapNone/>
-                <wp:docPr id="4" name="Picture 3" descr="A picture containing drawing, light&#10;&#10;Description automatically generated">
-                  <a:extLst xmlns:a="http://schemas.openxmlformats.org/drawingml/2006/main">
-                    <a:ext uri="{FF2B5EF4-FFF2-40B4-BE49-F238E27FC236}">
-                      <a16:creationId xmlns:a16="http://schemas.microsoft.com/office/drawing/2014/main" id="{E7B7E7F3-B984-4EA2-A325-4341BC0491A8}"/>
-                    </a:ext>
-                  </a:extLst>
-                </wp:docPr>
-                <wp:cNvGraphicFramePr>
-                  <a:graphicFrameLocks xmlns:a="http://schemas.openxmlformats.org/drawingml/2006/main" noChangeAspect="1"/>
-                </wp:cNvGraphicFramePr>
+                <wp:docPr id="3" name="Picture 3"/>
+                <wp:cNvGraphicFramePr/>
                 <a:graphic xmlns:a="http://schemas.openxmlformats.org/drawingml/2006/main">
                   <a:graphicData uri="http://schemas.openxmlformats.org/drawingml/2006/picture">
                     <pic:pic xmlns:pic="http://schemas.openxmlformats.org/drawingml/2006/picture">
                       <pic:nvPicPr>
-                        <pic:cNvPr id="4" name="Picture 3" descr="A picture containing drawing, light&#10;&#10;Description automatically generated">
-                          <a:extLst>
-                            <a:ext uri="{FF2B5EF4-FFF2-40B4-BE49-F238E27FC236}">
-                              <a16:creationId xmlns:a16="http://schemas.microsoft.com/office/drawing/2014/main" id="{E7B7E7F3-B984-4EA2-A325-4341BC0491A8}"/>
-                            </a:ext>
-                          </a:extLst>
-                        </pic:cNvPr>
-                        <pic:cNvPicPr>
-                          <a:picLocks noChangeAspect="1"/>
-                        </pic:cNvPicPr>
+                        <pic:cNvPr id="3" name="Picture 3"/>
+                        <pic:cNvPicPr/>
                       </pic:nvPicPr>
                       <pic:blipFill>
-                        <a:blip r:embed="rId7" cstate="print">
-                          <a:duotone>
-                            <a:prstClr val="black"/>
-                            <a:schemeClr val="accent5">
-                              <a:tint val="45000"/>
-                              <a:satMod val="400000"/>
-                            </a:schemeClr>
-                          </a:duotone>
+                        <a:blip r:embed="rId7">
                           <a:extLst>
                             <a:ext uri="{BEBA8EAE-BF5A-486C-A8C5-ECC9F3942E4B}">
                               <a14:imgProps xmlns:a14="http://schemas.microsoft.com/office/drawing/2010/main">
                                 <a14:imgLayer r:embed="rId8">
                                   <a14:imgEffect>
-                                    <a14:saturation sat="0"/>
-                                  </a14:imgEffect>
-                                  <a14:imgEffect>
-                                    <a14:brightnessContrast bright="-40000" contrast="40000"/>
+                                    <a14:colorTemperature colorTemp="4700"/>
                                   </a14:imgEffect>
                                 </a14:imgLayer>
                               </a14:imgProps>
@@ -997,14 +971,15 @@
                             </a:ext>
                           </a:extLst>
                         </a:blip>
+                        <a:srcRect/>
                         <a:stretch>
                           <a:fillRect/>
                         </a:stretch>
                       </pic:blipFill>
-                      <pic:spPr>
+                      <pic:spPr bwMode="auto">
                         <a:xfrm>
                           <a:off x="0" y="0"/>
-                          <a:ext cx="5082363" cy="4068133"/>
+                          <a:ext cx="4162425" cy="4162425"/>
                         </a:xfrm>
                         <a:prstGeom prst="rect">
                           <a:avLst/>
@@ -1164,6 +1139,7 @@
     <w:lsdException w:name="HTML Sample" w:semiHidden="1" w:unhideWhenUsed="1"/>
     <w:lsdException w:name="HTML Typewriter" w:semiHidden="1" w:unhideWhenUsed="1"/>
     <w:lsdException w:name="HTML Variable" w:semiHidden="1" w:unhideWhenUsed="1"/>
+    <w:lsdException w:name="Normal Table" w:semiHidden="1" w:unhideWhenUsed="1"/>
     <w:lsdException w:name="annotation subject" w:semiHidden="1" w:unhideWhenUsed="1"/>
     <w:lsdException w:name="No List" w:semiHidden="1" w:unhideWhenUsed="1"/>
     <w:lsdException w:name="Outline List 1" w:semiHidden="1" w:unhideWhenUsed="1"/>
@@ -1210,8 +1186,10 @@
     <w:lsdException w:name="Table Subtle 2" w:semiHidden="1" w:unhideWhenUsed="1"/>
     <w:lsdException w:name="Table Web 1" w:semiHidden="1" w:unhideWhenUsed="1"/>
     <w:lsdException w:name="Table Web 2" w:semiHidden="1" w:unhideWhenUsed="1"/>
+    <w:lsdException w:name="Table Web 3" w:semiHidden="1" w:unhideWhenUsed="1"/>
     <w:lsdException w:name="Balloon Text" w:semiHidden="1" w:unhideWhenUsed="1"/>
     <w:lsdException w:name="Table Grid" w:uiPriority="39"/>
+    <w:lsdException w:name="Table Theme" w:semiHidden="1" w:unhideWhenUsed="1"/>
     <w:lsdException w:name="Placeholder Text" w:semiHidden="1"/>
     <w:lsdException w:name="No Spacing" w:uiPriority="1" w:qFormat="1"/>
     <w:lsdException w:name="Light Shading" w:uiPriority="60"/>

</xml_diff>

<commit_message>
GDD Update 28/07 Lunch
</commit_message>
<xml_diff>
--- a/Documentation/Omni_GDD.docx
+++ b/Documentation/Omni_GDD.docx
@@ -6086,47 +6086,67 @@
         <w:t xml:space="preserve"> </w:t>
       </w:r>
       <w:r>
-        <w:t>objectively,</w:t>
-      </w:r>
-      <w:bookmarkStart w:id="13" w:name="_GoBack"/>
+        <w:t>objectively, from 11 years old and older.</w:t>
+      </w:r>
+    </w:p>
+    <w:p>
+      <w:pPr>
+        <w:pStyle w:val="Heading3"/>
+      </w:pPr>
+      <w:bookmarkStart w:id="13" w:name="_Toc46786767"/>
+      <w:r>
+        <w:t>Skill</w:t>
+      </w:r>
       <w:bookmarkEnd w:id="13"/>
-      <w:r>
-        <w:t xml:space="preserve"> from 11 years old and older.</w:t>
+    </w:p>
+    <w:p>
+      <w:r>
+        <w:t xml:space="preserve">The game is to be skilled for those who have a base knowledge of puzzle-platformer titles. I.E Katamari </w:t>
+      </w:r>
+      <w:proofErr w:type="spellStart"/>
+      <w:r>
+        <w:t>Damarcy</w:t>
+      </w:r>
+      <w:proofErr w:type="spellEnd"/>
+      <w:r>
+        <w:t>, 60 Seconds, I am Bread.</w:t>
       </w:r>
     </w:p>
     <w:p>
       <w:pPr>
         <w:pStyle w:val="Heading3"/>
       </w:pPr>
-      <w:bookmarkStart w:id="14" w:name="_Toc46786767"/>
-      <w:r>
-        <w:t>Skill</w:t>
+      <w:bookmarkStart w:id="14" w:name="_Toc46786768"/>
+      <w:r>
+        <w:t>Gender</w:t>
       </w:r>
       <w:bookmarkEnd w:id="14"/>
     </w:p>
-    <w:p/>
+    <w:p>
+      <w:r>
+        <w:t>This title should not be biased towards one gender but both, as the both the gender and gameplay element are neutral regarding player abilities.</w:t>
+      </w:r>
+    </w:p>
     <w:p>
       <w:pPr>
         <w:pStyle w:val="Heading3"/>
       </w:pPr>
-      <w:bookmarkStart w:id="15" w:name="_Toc46786768"/>
-      <w:r>
-        <w:t>Gender</w:t>
+      <w:bookmarkStart w:id="15" w:name="_Toc46786769"/>
+      <w:r>
+        <w:t>Time</w:t>
       </w:r>
       <w:bookmarkEnd w:id="15"/>
     </w:p>
-    <w:p/>
-    <w:p>
-      <w:pPr>
-        <w:pStyle w:val="Heading3"/>
-      </w:pPr>
-      <w:bookmarkStart w:id="16" w:name="_Toc46786769"/>
-      <w:r>
-        <w:t>Time</w:t>
-      </w:r>
+    <w:p>
+      <w:r>
+        <w:t xml:space="preserve">The subjected player base should be those that have disposable free time, or those who are </w:t>
+      </w:r>
+      <w:bookmarkStart w:id="16" w:name="_GoBack"/>
       <w:bookmarkEnd w:id="16"/>
-    </w:p>
-    <w:p/>
+      <w:r>
+        <w:t xml:space="preserve"> </w:t>
+      </w:r>
+    </w:p>
     <w:p>
       <w:pPr>
         <w:pStyle w:val="Heading3"/>
@@ -11798,7 +11818,7 @@
 </file>
 
 <file path=customXml/itemProps2.xml><?xml version="1.0" encoding="utf-8"?>
-<ds:datastoreItem xmlns:ds="http://schemas.openxmlformats.org/officeDocument/2006/customXml" ds:itemID="{06216BE6-A7BE-4C4D-A488-38077AAB6A27}">
+<ds:datastoreItem xmlns:ds="http://schemas.openxmlformats.org/officeDocument/2006/customXml" ds:itemID="{469A4A80-E109-42E3-B02A-991239EF9619}">
   <ds:schemaRefs>
     <ds:schemaRef ds:uri="http://schemas.openxmlformats.org/officeDocument/2006/bibliography"/>
   </ds:schemaRefs>

</xml_diff>

<commit_message>
GDD and Pitch Fixes
</commit_message>
<xml_diff>
--- a/Documentation/Omni_GDD.docx
+++ b/Documentation/Omni_GDD.docx
@@ -264,7 +264,7 @@
                   </wp:anchor>
                 </w:drawing>
               </mc:Choice>
-              <mc:Fallback xmlns:w16cex="http://schemas.microsoft.com/office/word/2018/wordml/cex" xmlns:w16="http://schemas.microsoft.com/office/word/2018/wordml">
+              <mc:Fallback xmlns:w16="http://schemas.microsoft.com/office/word/2018/wordml" xmlns:w16cex="http://schemas.microsoft.com/office/word/2018/wordml/cex">
                 <w:pict>
                   <v:group w14:anchorId="38B180E3" id="Group 149" o:spid="_x0000_s1026" style="position:absolute;margin-left:0;margin-top:0;width:8in;height:95.7pt;z-index:251662336;mso-width-percent:941;mso-height-percent:121;mso-top-percent:23;mso-position-horizontal:center;mso-position-horizontal-relative:page;mso-position-vertical-relative:page;mso-width-percent:941;mso-height-percent:121;mso-top-percent:23" coordorigin="" coordsize="73152,12161" o:gfxdata="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">
                     <v:shape id="Rectangle 51" o:spid="_x0000_s1027" style="position:absolute;width:73152;height:11303;visibility:visible;mso-wrap-style:square;v-text-anchor:middle" coordsize="7312660,1129665" o:gfxdata="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" path="m,l7312660,r,1129665l3619500,733425,,1091565,,xe" fillcolor="#4472c4 [3204]" stroked="f" strokeweight="1pt">
@@ -5916,7 +5916,15 @@
         <w:rPr>
           <w:lang w:val="en-US"/>
         </w:rPr>
-        <w:t>Bobble Head Movement</w:t>
+        <w:t xml:space="preserve">Top-Heavy </w:t>
+      </w:r>
+      <w:bookmarkStart w:id="8" w:name="_GoBack"/>
+      <w:bookmarkEnd w:id="8"/>
+      <w:r>
+        <w:rPr>
+          <w:lang w:val="en-US"/>
+        </w:rPr>
+        <w:t>Movement</w:t>
       </w:r>
     </w:p>
     <w:p>
@@ -5957,11 +5965,11 @@
       <w:pPr>
         <w:pStyle w:val="Heading2"/>
       </w:pPr>
-      <w:bookmarkStart w:id="8" w:name="_Toc46786762"/>
+      <w:bookmarkStart w:id="9" w:name="_Toc46786762"/>
       <w:r>
         <w:t>Core Pillars</w:t>
       </w:r>
-      <w:bookmarkEnd w:id="8"/>
+      <w:bookmarkEnd w:id="9"/>
       <w:r>
         <w:t xml:space="preserve"> </w:t>
       </w:r>
@@ -6006,11 +6014,11 @@
       <w:pPr>
         <w:pStyle w:val="Heading2"/>
       </w:pPr>
-      <w:bookmarkStart w:id="9" w:name="_Toc46786763"/>
+      <w:bookmarkStart w:id="10" w:name="_Toc46786763"/>
       <w:r>
         <w:t>Game Feel/ Experience</w:t>
       </w:r>
-      <w:bookmarkEnd w:id="9"/>
+      <w:bookmarkEnd w:id="10"/>
     </w:p>
     <w:p>
       <w:r>
@@ -6042,32 +6050,32 @@
       <w:pPr>
         <w:pStyle w:val="Heading1"/>
       </w:pPr>
-      <w:bookmarkStart w:id="10" w:name="_Toc46786764"/>
+      <w:bookmarkStart w:id="11" w:name="_Toc46786764"/>
       <w:r>
         <w:lastRenderedPageBreak/>
         <w:t>Target Audience</w:t>
       </w:r>
-      <w:bookmarkEnd w:id="10"/>
+      <w:bookmarkEnd w:id="11"/>
     </w:p>
     <w:p>
       <w:pPr>
         <w:pStyle w:val="Heading2"/>
       </w:pPr>
-      <w:bookmarkStart w:id="11" w:name="_Toc46786765"/>
+      <w:bookmarkStart w:id="12" w:name="_Toc46786765"/>
       <w:r>
         <w:t>Demographics</w:t>
       </w:r>
-      <w:bookmarkEnd w:id="11"/>
+      <w:bookmarkEnd w:id="12"/>
     </w:p>
     <w:p>
       <w:pPr>
         <w:pStyle w:val="Heading3"/>
       </w:pPr>
-      <w:bookmarkStart w:id="12" w:name="_Toc46786766"/>
+      <w:bookmarkStart w:id="13" w:name="_Toc46786766"/>
       <w:r>
         <w:t>Age</w:t>
       </w:r>
-      <w:bookmarkEnd w:id="12"/>
+      <w:bookmarkEnd w:id="13"/>
     </w:p>
     <w:p>
       <w:r>
@@ -6093,11 +6101,11 @@
       <w:pPr>
         <w:pStyle w:val="Heading3"/>
       </w:pPr>
-      <w:bookmarkStart w:id="13" w:name="_Toc46786767"/>
+      <w:bookmarkStart w:id="14" w:name="_Toc46786767"/>
       <w:r>
         <w:t>Skill</w:t>
       </w:r>
-      <w:bookmarkEnd w:id="13"/>
+      <w:bookmarkEnd w:id="14"/>
     </w:p>
     <w:p>
       <w:r>
@@ -6116,11 +6124,11 @@
       <w:pPr>
         <w:pStyle w:val="Heading3"/>
       </w:pPr>
-      <w:bookmarkStart w:id="14" w:name="_Toc46786768"/>
+      <w:bookmarkStart w:id="15" w:name="_Toc46786768"/>
       <w:r>
         <w:t>Gender</w:t>
       </w:r>
-      <w:bookmarkEnd w:id="14"/>
+      <w:bookmarkEnd w:id="15"/>
     </w:p>
     <w:p>
       <w:r>
@@ -6131,68 +6139,87 @@
       <w:pPr>
         <w:pStyle w:val="Heading3"/>
       </w:pPr>
-      <w:bookmarkStart w:id="15" w:name="_Toc46786769"/>
+      <w:bookmarkStart w:id="16" w:name="_Toc46786769"/>
       <w:r>
         <w:t>Time</w:t>
       </w:r>
-      <w:bookmarkEnd w:id="15"/>
-    </w:p>
-    <w:p>
-      <w:r>
-        <w:t xml:space="preserve">The subjected player base should be those that have disposable free time, or those who are </w:t>
-      </w:r>
-      <w:bookmarkStart w:id="16" w:name="_GoBack"/>
       <w:bookmarkEnd w:id="16"/>
+    </w:p>
+    <w:p>
+      <w:r>
+        <w:t xml:space="preserve">The subjected player base should be those that have disposable free time, or those who </w:t>
+      </w:r>
+      <w:r>
+        <w:t>are looking for a quick entertaining experience.</w:t>
+      </w:r>
+    </w:p>
+    <w:p>
+      <w:pPr>
+        <w:pStyle w:val="Heading3"/>
+      </w:pPr>
+      <w:bookmarkStart w:id="17" w:name="_Toc46786770"/>
+      <w:r>
+        <w:t>Monetisation</w:t>
+      </w:r>
+      <w:bookmarkEnd w:id="17"/>
+    </w:p>
+    <w:p>
+      <w:r>
+        <w:t>As for early release purposes, the game should be distributed via the Steam/ Epic Store, prioritising the Epic Store due to its developer cut differences, (12% - Epic VS 30%- Steam)</w:t>
+      </w:r>
+      <w:r>
+        <w:t>. We would be selling the product for $7 on the market. To attract both those in dependant and independent financial states.</w:t>
+      </w:r>
+    </w:p>
+    <w:p>
+      <w:pPr>
+        <w:pStyle w:val="Heading3"/>
+      </w:pPr>
+      <w:bookmarkStart w:id="18" w:name="_Toc46786771"/>
+      <w:r>
+        <w:t>Feature</w:t>
+      </w:r>
+      <w:r>
+        <w:t xml:space="preserve"> Appropriate</w:t>
+      </w:r>
+      <w:bookmarkEnd w:id="18"/>
       <w:r>
         <w:t xml:space="preserve"> </w:t>
       </w:r>
     </w:p>
     <w:p>
+      <w:r>
+        <w:rPr>
+          <w:i/>
+        </w:rPr>
+        <w:t xml:space="preserve">Guudo </w:t>
+      </w:r>
+      <w:r>
+        <w:t xml:space="preserve">should allow the player to </w:t>
+      </w:r>
+      <w:r>
+        <w:t xml:space="preserve">feel welcome </w:t>
+      </w:r>
+      <w:r>
+        <w:t xml:space="preserve"> </w:t>
+      </w:r>
+    </w:p>
+    <w:p>
       <w:pPr>
         <w:pStyle w:val="Heading3"/>
       </w:pPr>
-      <w:bookmarkStart w:id="17" w:name="_Toc46786770"/>
-      <w:r>
-        <w:t>Monetisation</w:t>
-      </w:r>
-      <w:bookmarkEnd w:id="17"/>
+      <w:bookmarkStart w:id="19" w:name="_Toc46786772"/>
+      <w:r>
+        <w:t>Mechanic</w:t>
+      </w:r>
+      <w:r>
+        <w:t>al Understanding</w:t>
+      </w:r>
+      <w:bookmarkEnd w:id="19"/>
     </w:p>
     <w:p/>
-    <w:p>
-      <w:pPr>
-        <w:pStyle w:val="Heading3"/>
-      </w:pPr>
-      <w:bookmarkStart w:id="18" w:name="_Toc46786771"/>
-      <w:r>
-        <w:t>Feature</w:t>
-      </w:r>
-      <w:r>
-        <w:t xml:space="preserve"> Appropriate</w:t>
-      </w:r>
-      <w:bookmarkEnd w:id="18"/>
-      <w:r>
-        <w:t xml:space="preserve"> </w:t>
-      </w:r>
-    </w:p>
     <w:p/>
-    <w:p>
-      <w:pPr>
-        <w:pStyle w:val="Heading3"/>
-      </w:pPr>
-      <w:bookmarkStart w:id="19" w:name="_Toc46786772"/>
-      <w:r>
-        <w:t>Mechanic</w:t>
-      </w:r>
-      <w:r>
-        <w:t>al Understanding</w:t>
-      </w:r>
-      <w:bookmarkEnd w:id="19"/>
-    </w:p>
-    <w:p>
-      <w:r>
-        <w:br w:type="page"/>
-      </w:r>
-    </w:p>
+    <w:p/>
     <w:p>
       <w:pPr>
         <w:pStyle w:val="Heading1"/>
@@ -6201,7 +6228,6 @@
       <w:bookmarkStart w:id="21" w:name="_Toc46786773"/>
       <w:bookmarkEnd w:id="20"/>
       <w:r>
-        <w:lastRenderedPageBreak/>
         <w:t>Core Gameplay</w:t>
       </w:r>
       <w:bookmarkEnd w:id="21"/>
@@ -8833,6 +8859,52 @@
       </w:r>
       <w:bookmarkEnd w:id="66"/>
     </w:p>
+    <w:tbl>
+      <w:tblPr>
+        <w:tblStyle w:val="TableGrid"/>
+        <w:tblW w:w="0" w:type="auto"/>
+        <w:tblLook w:val="04A0" w:firstRow="1" w:lastRow="0" w:firstColumn="1" w:lastColumn="0" w:noHBand="0" w:noVBand="1"/>
+      </w:tblPr>
+      <w:tblGrid>
+        <w:gridCol w:w="9016"/>
+      </w:tblGrid>
+      <w:tr>
+        <w:tc>
+          <w:tcPr>
+            <w:tcW w:w="9016" w:type="dxa"/>
+          </w:tcPr>
+          <w:p>
+            <w:r>
+              <w:t>Art:</w:t>
+            </w:r>
+          </w:p>
+        </w:tc>
+      </w:tr>
+      <w:tr>
+        <w:tc>
+          <w:tcPr>
+            <w:tcW w:w="9016" w:type="dxa"/>
+          </w:tcPr>
+          <w:p>
+            <w:r>
+              <w:t>Design:</w:t>
+            </w:r>
+          </w:p>
+        </w:tc>
+      </w:tr>
+      <w:tr>
+        <w:tc>
+          <w:tcPr>
+            <w:tcW w:w="9016" w:type="dxa"/>
+          </w:tcPr>
+          <w:p>
+            <w:r>
+              <w:t>Programming:</w:t>
+            </w:r>
+          </w:p>
+        </w:tc>
+      </w:tr>
+    </w:tbl>
     <w:p/>
     <w:p>
       <w:pPr>
@@ -8844,6 +8916,52 @@
       </w:r>
       <w:bookmarkEnd w:id="67"/>
     </w:p>
+    <w:tbl>
+      <w:tblPr>
+        <w:tblStyle w:val="TableGrid"/>
+        <w:tblW w:w="0" w:type="auto"/>
+        <w:tblLook w:val="04A0" w:firstRow="1" w:lastRow="0" w:firstColumn="1" w:lastColumn="0" w:noHBand="0" w:noVBand="1"/>
+      </w:tblPr>
+      <w:tblGrid>
+        <w:gridCol w:w="9016"/>
+      </w:tblGrid>
+      <w:tr>
+        <w:tc>
+          <w:tcPr>
+            <w:tcW w:w="9016" w:type="dxa"/>
+          </w:tcPr>
+          <w:p>
+            <w:r>
+              <w:t>Art:</w:t>
+            </w:r>
+          </w:p>
+        </w:tc>
+      </w:tr>
+      <w:tr>
+        <w:tc>
+          <w:tcPr>
+            <w:tcW w:w="9016" w:type="dxa"/>
+          </w:tcPr>
+          <w:p>
+            <w:r>
+              <w:t>Design:</w:t>
+            </w:r>
+          </w:p>
+        </w:tc>
+      </w:tr>
+      <w:tr>
+        <w:tc>
+          <w:tcPr>
+            <w:tcW w:w="9016" w:type="dxa"/>
+          </w:tcPr>
+          <w:p>
+            <w:r>
+              <w:t>Programming:</w:t>
+            </w:r>
+          </w:p>
+        </w:tc>
+      </w:tr>
+    </w:tbl>
     <w:p/>
     <w:p>
       <w:pPr>
@@ -8855,6 +8973,52 @@
       </w:r>
       <w:bookmarkEnd w:id="68"/>
     </w:p>
+    <w:tbl>
+      <w:tblPr>
+        <w:tblStyle w:val="TableGrid"/>
+        <w:tblW w:w="0" w:type="auto"/>
+        <w:tblLook w:val="04A0" w:firstRow="1" w:lastRow="0" w:firstColumn="1" w:lastColumn="0" w:noHBand="0" w:noVBand="1"/>
+      </w:tblPr>
+      <w:tblGrid>
+        <w:gridCol w:w="9016"/>
+      </w:tblGrid>
+      <w:tr>
+        <w:tc>
+          <w:tcPr>
+            <w:tcW w:w="9016" w:type="dxa"/>
+          </w:tcPr>
+          <w:p>
+            <w:r>
+              <w:t>Art:</w:t>
+            </w:r>
+          </w:p>
+        </w:tc>
+      </w:tr>
+      <w:tr>
+        <w:tc>
+          <w:tcPr>
+            <w:tcW w:w="9016" w:type="dxa"/>
+          </w:tcPr>
+          <w:p>
+            <w:r>
+              <w:t>Design:</w:t>
+            </w:r>
+          </w:p>
+        </w:tc>
+      </w:tr>
+      <w:tr>
+        <w:tc>
+          <w:tcPr>
+            <w:tcW w:w="9016" w:type="dxa"/>
+          </w:tcPr>
+          <w:p>
+            <w:r>
+              <w:t>Programming:</w:t>
+            </w:r>
+          </w:p>
+        </w:tc>
+      </w:tr>
+    </w:tbl>
     <w:p/>
     <w:p>
       <w:r>
@@ -11818,7 +11982,7 @@
 </file>
 
 <file path=customXml/itemProps2.xml><?xml version="1.0" encoding="utf-8"?>
-<ds:datastoreItem xmlns:ds="http://schemas.openxmlformats.org/officeDocument/2006/customXml" ds:itemID="{469A4A80-E109-42E3-B02A-991239EF9619}">
+<ds:datastoreItem xmlns:ds="http://schemas.openxmlformats.org/officeDocument/2006/customXml" ds:itemID="{4C1DCEB1-DC0B-484F-BF7F-EB9845BF0061}">
   <ds:schemaRefs>
     <ds:schemaRef ds:uri="http://schemas.openxmlformats.org/officeDocument/2006/bibliography"/>
   </ds:schemaRefs>

</xml_diff>